<commit_message>
added an TASK 6  TEAM POSTMAN API COLLECTION.postman_collection.json
</commit_message>
<xml_diff>
--- a/About me.docx
+++ b/About me.docx
@@ -19,6 +19,44 @@
           <w:szCs w:val="36"/>
         </w:rPr>
         <w:t>I am Sweet, a natural enthusiast and an aspiring software tester, I am learning the ropes today and building small blocks daily. I hope to perfect this act and be able to pass on this knowledge someday.</w:t>
+      </w:r>
+    </w:p>
+    <w:p>
+      <w:pPr>
+        <w:ind w:left="720"/>
+        <w:jc w:val="both"/>
+        <w:rPr>
+          <w:rFonts w:cstheme="minorHAnsi"/>
+          <w:sz w:val="36"/>
+          <w:szCs w:val="36"/>
+        </w:rPr>
+      </w:pPr>
+    </w:p>
+    <w:p>
+      <w:pPr>
+        <w:ind w:left="720"/>
+        <w:jc w:val="both"/>
+        <w:rPr>
+          <w:rFonts w:cstheme="minorHAnsi"/>
+          <w:sz w:val="36"/>
+          <w:szCs w:val="36"/>
+        </w:rPr>
+      </w:pPr>
+      <w:r>
+        <w:rPr>
+          <w:rFonts w:cstheme="minorHAnsi"/>
+          <w:sz w:val="36"/>
+          <w:szCs w:val="36"/>
+        </w:rPr>
+        <w:t>Great</w:t>
+      </w:r>
+      <w:r>
+        <w:rPr>
+          <w:rFonts w:cstheme="minorHAnsi"/>
+          <w:sz w:val="36"/>
+          <w:szCs w:val="36"/>
+        </w:rPr>
+        <w:t>…………</w:t>
       </w:r>
     </w:p>
     <w:sectPr>

</xml_diff>